<commit_message>
AUTO FROM WORK 24.02.2022 23:34:14,90
</commit_message>
<xml_diff>
--- a/2-kurs/2-2/Конструирование_программ_и_языки_программирования_№2/olga/Контрольная работа 2 вариант 14.docx
+++ b/2-kurs/2-2/Конструирование_программ_и_языки_программирования_№2/olga/Контрольная работа 2 вариант 14.docx
@@ -179,8 +179,18 @@
           <w:sz w:val="40"/>
           <w:szCs w:val="40"/>
         </w:rPr>
-        <w:t>Домашняя контрольная работа №1</w:t>
-      </w:r>
+        <w:t>Домашняя контрольная работа №</w:t>
+      </w:r>
+      <w:r>
+        <w:rPr>
+          <w:rFonts w:ascii="Times New Roman" w:hAnsi="Times New Roman"/>
+          <w:sz w:val="40"/>
+          <w:szCs w:val="40"/>
+        </w:rPr>
+        <w:t>2</w:t>
+      </w:r>
+      <w:bookmarkStart w:id="0" w:name="_GoBack"/>
+      <w:bookmarkEnd w:id="0"/>
     </w:p>
     <w:p>
       <w:pPr>
@@ -203,11 +213,11 @@
           <w:szCs w:val="24"/>
         </w:rPr>
       </w:pPr>
-      <w:bookmarkStart w:id="0" w:name="_Toc86485675"/>
-      <w:bookmarkStart w:id="1" w:name="_Toc86486014"/>
-      <w:bookmarkStart w:id="2" w:name="_Toc86568970"/>
-      <w:bookmarkStart w:id="3" w:name="_Toc86569683"/>
-      <w:bookmarkStart w:id="4" w:name="_Toc86569952"/>
+      <w:bookmarkStart w:id="1" w:name="_Toc86485675"/>
+      <w:bookmarkStart w:id="2" w:name="_Toc86486014"/>
+      <w:bookmarkStart w:id="3" w:name="_Toc86568970"/>
+      <w:bookmarkStart w:id="4" w:name="_Toc86569683"/>
+      <w:bookmarkStart w:id="5" w:name="_Toc86569952"/>
       <w:r>
         <w:rPr>
           <w:rFonts w:ascii="Times New Roman" w:hAnsi="Times New Roman"/>
@@ -216,11 +226,11 @@
         </w:rPr>
         <w:t>По дисциплин</w:t>
       </w:r>
-      <w:bookmarkEnd w:id="0"/>
       <w:bookmarkEnd w:id="1"/>
       <w:bookmarkEnd w:id="2"/>
       <w:bookmarkEnd w:id="3"/>
       <w:bookmarkEnd w:id="4"/>
+      <w:bookmarkEnd w:id="5"/>
       <w:r>
         <w:rPr>
           <w:rFonts w:ascii="Times New Roman" w:hAnsi="Times New Roman"/>
@@ -386,12 +396,12 @@
           <w:i w:val="0"/>
         </w:rPr>
       </w:pPr>
-      <w:bookmarkStart w:id="5" w:name="_Toc86485677"/>
-      <w:bookmarkStart w:id="6" w:name="_Toc86486016"/>
-      <w:bookmarkStart w:id="7" w:name="_Toc86568972"/>
-      <w:bookmarkStart w:id="8" w:name="_Toc86569685"/>
-      <w:bookmarkStart w:id="9" w:name="_Toc86569954"/>
-      <w:bookmarkStart w:id="10" w:name="_Toc122839276"/>
+      <w:bookmarkStart w:id="6" w:name="_Toc86485677"/>
+      <w:bookmarkStart w:id="7" w:name="_Toc86486016"/>
+      <w:bookmarkStart w:id="8" w:name="_Toc86568972"/>
+      <w:bookmarkStart w:id="9" w:name="_Toc86569685"/>
+      <w:bookmarkStart w:id="10" w:name="_Toc86569954"/>
+      <w:bookmarkStart w:id="11" w:name="_Toc122839276"/>
       <w:r>
         <w:rPr>
           <w:rFonts w:ascii="Times New Roman" w:hAnsi="Times New Roman"/>
@@ -464,12 +474,12 @@
         </w:rPr>
         <w:tab/>
       </w:r>
-      <w:bookmarkEnd w:id="5"/>
       <w:bookmarkEnd w:id="6"/>
       <w:bookmarkEnd w:id="7"/>
       <w:bookmarkEnd w:id="8"/>
       <w:bookmarkEnd w:id="9"/>
       <w:bookmarkEnd w:id="10"/>
+      <w:bookmarkEnd w:id="11"/>
       <w:r>
         <w:rPr>
           <w:rFonts w:ascii="Times New Roman" w:hAnsi="Times New Roman"/>
@@ -669,7 +679,6 @@
           <w:color w:val="000000"/>
           <w:sz w:val="32"/>
           <w:szCs w:val="32"/>
-          <w:lang w:val="en-US"/>
         </w:rPr>
       </w:pPr>
     </w:p>
@@ -681,7 +690,6 @@
           <w:color w:val="000000"/>
           <w:sz w:val="32"/>
           <w:szCs w:val="32"/>
-          <w:lang w:val="en-US"/>
         </w:rPr>
       </w:pPr>
       <w:r>
@@ -690,7 +698,6 @@
           <w:color w:val="000000"/>
           <w:sz w:val="32"/>
           <w:szCs w:val="32"/>
-          <w:lang w:val="en-US"/>
         </w:rPr>
         <w:br w:type="page"/>
       </w:r>
@@ -844,27 +851,7 @@
           <w:sz w:val="32"/>
           <w:szCs w:val="32"/>
         </w:rPr>
-        <w:t>. Изменения должны отобр</w:t>
-      </w:r>
-      <w:r>
-        <w:rPr>
-          <w:rFonts w:ascii="Times New Roman" w:hAnsi="Times New Roman"/>
-          <w:b/>
-          <w:color w:val="000000"/>
-          <w:sz w:val="32"/>
-          <w:szCs w:val="32"/>
-        </w:rPr>
-        <w:t>а</w:t>
-      </w:r>
-      <w:r>
-        <w:rPr>
-          <w:rFonts w:ascii="Times New Roman" w:hAnsi="Times New Roman"/>
-          <w:b/>
-          <w:color w:val="000000"/>
-          <w:sz w:val="32"/>
-          <w:szCs w:val="32"/>
-        </w:rPr>
-        <w:t>жаться</w:t>
+        <w:t>. Изменения должны отображаться</w:t>
       </w:r>
     </w:p>
     <w:p>
@@ -944,47 +931,7 @@
           <w:sz w:val="32"/>
           <w:szCs w:val="32"/>
         </w:rPr>
-        <w:t>оздайте приложение для построения диаграммы отражающей число читателей в трех библиотеках. Тип диаграммы: круговая или г</w:t>
-      </w:r>
-      <w:r>
-        <w:rPr>
-          <w:rFonts w:ascii="Times New Roman" w:hAnsi="Times New Roman"/>
-          <w:b/>
-          <w:color w:val="000000"/>
-          <w:sz w:val="32"/>
-          <w:szCs w:val="32"/>
-        </w:rPr>
-        <w:t>и</w:t>
-      </w:r>
-      <w:r>
-        <w:rPr>
-          <w:rFonts w:ascii="Times New Roman" w:hAnsi="Times New Roman"/>
-          <w:b/>
-          <w:color w:val="000000"/>
-          <w:sz w:val="32"/>
-          <w:szCs w:val="32"/>
-        </w:rPr>
-        <w:t>стограмма выбирается пользователем. Число читателей в каждой би</w:t>
-      </w:r>
-      <w:r>
-        <w:rPr>
-          <w:rFonts w:ascii="Times New Roman" w:hAnsi="Times New Roman"/>
-          <w:b/>
-          <w:color w:val="000000"/>
-          <w:sz w:val="32"/>
-          <w:szCs w:val="32"/>
-        </w:rPr>
-        <w:t>б</w:t>
-      </w:r>
-      <w:r>
-        <w:rPr>
-          <w:rFonts w:ascii="Times New Roman" w:hAnsi="Times New Roman"/>
-          <w:b/>
-          <w:color w:val="000000"/>
-          <w:sz w:val="32"/>
-          <w:szCs w:val="32"/>
-        </w:rPr>
-        <w:t>лиотеке вводите с формы</w:t>
+        <w:t>оздайте приложение для построения диаграммы отражающей число читателей в трех библиотеках. Тип диаграммы: круговая или гистограмма выбирается пользователем. Число читателей в каждой библиотеке вводите с формы</w:t>
       </w:r>
     </w:p>
     <w:p>
@@ -1012,8 +959,6 @@
           <w:szCs w:val="32"/>
         </w:rPr>
       </w:pPr>
-      <w:bookmarkStart w:id="11" w:name="_GoBack"/>
-      <w:bookmarkEnd w:id="11"/>
     </w:p>
     <w:p>
       <w:pPr>
@@ -1497,7 +1442,7 @@
           <w:rPr>
             <w:noProof/>
           </w:rPr>
-          <w:t>5</w:t>
+          <w:t>6</w:t>
         </w:r>
         <w:r>
           <w:fldChar w:fldCharType="end"/>
@@ -3379,7 +3324,7 @@
   <a:extraClrSchemeLst/>
   <a:extLst>
     <a:ext uri="{05A4C25C-085E-4340-85A3-A5531E510DB2}">
-      <thm15:themeFamily xmlns="" xmlns:thm15="http://schemas.microsoft.com/office/thememl/2012/main" name="Office Theme" id="{62F939B6-93AF-4DB8-9C6B-D6C7DFDC589F}" vid="{4A3C46E8-61CC-4603-A589-7422A47A8E4A}"/>
+      <thm15:themeFamily xmlns:thm15="http://schemas.microsoft.com/office/thememl/2012/main" xmlns="" name="Office Theme" id="{62F939B6-93AF-4DB8-9C6B-D6C7DFDC589F}" vid="{4A3C46E8-61CC-4603-A589-7422A47A8E4A}"/>
     </a:ext>
   </a:extLst>
 </a:theme>

</xml_diff>